<commit_message>
Adição das observações sobre as dificuldades no relatório
</commit_message>
<xml_diff>
--- a/Documents/Relatorio_ppoo.docx
+++ b/Documents/Relatorio_ppoo.docx
@@ -1,13 +1,15 @@
 
 <file path=word/document.xml><?xml version="1.0" encoding="utf-8"?>
-<w:document xmlns:wpc="http://schemas.microsoft.com/office/word/2010/wordprocessingCanvas" xmlns:cx="http://schemas.microsoft.com/office/drawing/2014/chartex" xmlns:cx1="http://schemas.microsoft.com/office/drawing/2015/9/8/chartex" xmlns:cx2="http://schemas.microsoft.com/office/drawing/2015/10/21/chartex" xmlns:cx3="http://schemas.microsoft.com/office/drawing/2016/5/9/chartex" xmlns:cx4="http://schemas.microsoft.com/office/drawing/2016/5/10/chartex" xmlns:cx5="http://schemas.microsoft.com/office/drawing/2016/5/11/chartex" xmlns:cx6="http://schemas.microsoft.com/office/drawing/2016/5/12/chartex" xmlns:cx7="http://schemas.microsoft.com/office/drawing/2016/5/13/chartex" xmlns:cx8="http://schemas.microsoft.com/office/drawing/2016/5/14/chartex" xmlns:mc="http://schemas.openxmlformats.org/markup-compatibility/2006" xmlns:aink="http://schemas.microsoft.com/office/drawing/2016/ink" xmlns:am3d="http://schemas.microsoft.com/office/drawing/2017/model3d" xmlns:o="urn:schemas-microsoft-com:office:office" xmlns:r="http://schemas.openxmlformats.org/officeDocument/2006/relationships" xmlns:m="http://schemas.openxmlformats.org/officeDocument/2006/math" xmlns:v="urn:schemas-microsoft-com:vml" xmlns:wp14="http://schemas.microsoft.com/office/word/2010/wordprocessingDrawing" xmlns:wp="http://schemas.openxmlformats.org/drawingml/2006/wordprocessingDrawing" xmlns:w10="urn:schemas-microsoft-com:office:word" xmlns:w="http://schemas.openxmlformats.org/wordprocessingml/2006/main" xmlns:w14="http://schemas.microsoft.com/office/word/2010/wordml" xmlns:w15="http://schemas.microsoft.com/office/word/2012/wordml" xmlns:w16cid="http://schemas.microsoft.com/office/word/2016/wordml/cid" xmlns:w16se="http://schemas.microsoft.com/office/word/2015/wordml/symex" xmlns:wpg="http://schemas.microsoft.com/office/word/2010/wordprocessingGroup" xmlns:wpi="http://schemas.microsoft.com/office/word/2010/wordprocessingInk" xmlns:wne="http://schemas.microsoft.com/office/word/2006/wordml" xmlns:wps="http://schemas.microsoft.com/office/word/2010/wordprocessingShape" xmlns:a="http://schemas.openxmlformats.org/drawingml/2006/main" xmlns:pic="http://schemas.openxmlformats.org/drawingml/2006/picture" xmlns:a14="http://schemas.microsoft.com/office/drawing/2010/main" mc:Ignorable="w14 w15 w16se w16cid wp14">
+<w:document xmlns:o="urn:schemas-microsoft-com:office:office" xmlns:r="http://schemas.openxmlformats.org/officeDocument/2006/relationships" xmlns:v="urn:schemas-microsoft-com:vml" xmlns:w="http://schemas.openxmlformats.org/wordprocessingml/2006/main" xmlns:w10="urn:schemas-microsoft-com:office:word" xmlns:wp="http://schemas.openxmlformats.org/drawingml/2006/wordprocessingDrawing" xmlns:wps="http://schemas.microsoft.com/office/word/2010/wordprocessingShape" xmlns:wpg="http://schemas.microsoft.com/office/word/2010/wordprocessingGroup" xmlns:mc="http://schemas.openxmlformats.org/markup-compatibility/2006" xmlns:wp14="http://schemas.microsoft.com/office/word/2010/wordprocessingDrawing" xmlns:w14="http://schemas.microsoft.com/office/word/2010/wordml" mc:Ignorable="w14 wp14">
   <w:body>
     <w:p>
       <w:pPr>
-        <w:pStyle w:val="Ttulo1"/>
-        <w:ind w:left="1416"/>
+        <w:pStyle w:val="Heading1"/>
+        <w:spacing w:before="240" w:after="0"/>
+        <w:ind w:left="1416" w:hanging="0"/>
         <w:rPr>
           <w:rFonts w:ascii="Arial" w:hAnsi="Arial" w:eastAsia="Arial" w:cs="Arial"/>
+          <w:b/>
           <w:b/>
           <w:bCs/>
           <w:color w:val="000000" w:themeColor="text1"/>
@@ -15,7 +17,7 @@
       </w:pPr>
       <w:r>
         <w:rPr>
-          <w:rFonts w:ascii="Arial" w:hAnsi="Arial" w:eastAsia="Arial" w:cs="Arial"/>
+          <w:rFonts w:eastAsia="Arial" w:cs="Arial" w:ascii="Arial" w:hAnsi="Arial"/>
           <w:b/>
           <w:bCs/>
           <w:color w:val="000000" w:themeColor="text1"/>
@@ -25,39 +27,38 @@
     </w:p>
     <w:p>
       <w:pPr>
+        <w:pStyle w:val="Normal"/>
         <w:ind w:firstLine="510"/>
         <w:jc w:val="center"/>
-      </w:pPr>
-      <w:r>
+        <w:rPr/>
+      </w:pPr>
+      <w:r>
+        <w:rPr/>
         <w:drawing>
-          <wp:inline wp14:editId="5059CD39" wp14:anchorId="42105DFB">
+          <wp:inline distT="0" distB="0" distL="114935" distR="114935">
             <wp:extent cx="2857500" cy="1038225"/>
             <wp:effectExtent l="0" t="0" r="0" b="0"/>
-            <wp:docPr id="2061648474" name="Imagem 698549047" title="Related image"/>
+            <wp:docPr id="1" name="Imagem 698549047" descr=""/>
             <wp:cNvGraphicFramePr>
-              <a:graphicFrameLocks noChangeAspect="1"/>
+              <a:graphicFrameLocks xmlns:a="http://schemas.openxmlformats.org/drawingml/2006/main" noChangeAspect="1"/>
             </wp:cNvGraphicFramePr>
-            <a:graphic>
+            <a:graphic xmlns:a="http://schemas.openxmlformats.org/drawingml/2006/main">
               <a:graphicData uri="http://schemas.openxmlformats.org/drawingml/2006/picture">
-                <pic:pic>
+                <pic:pic xmlns:pic="http://schemas.openxmlformats.org/drawingml/2006/picture">
                   <pic:nvPicPr>
-                    <pic:cNvPr id="0" name="Imagem 698549047"/>
-                    <pic:cNvPicPr/>
+                    <pic:cNvPr id="1" name="Imagem 698549047" descr=""/>
+                    <pic:cNvPicPr>
+                      <a:picLocks noChangeAspect="1" noChangeArrowheads="1"/>
+                    </pic:cNvPicPr>
                   </pic:nvPicPr>
                   <pic:blipFill>
-                    <a:blip r:embed="Rdd3f54996a9c434a">
-                      <a:extLst xmlns:a="http://schemas.openxmlformats.org/drawingml/2006/main">
-                        <a:ext uri="{28A0092B-C50C-407E-A947-70E740481C1C}">
-                          <a14:useLocalDpi xmlns:a14="http://schemas.microsoft.com/office/drawing/2010/main" val="0"/>
-                        </a:ext>
-                      </a:extLst>
-                    </a:blip>
+                    <a:blip r:embed="rId2"/>
                     <a:stretch>
                       <a:fillRect/>
                     </a:stretch>
                   </pic:blipFill>
-                  <pic:spPr>
-                    <a:xfrm rot="0" flipH="0" flipV="0">
+                  <pic:spPr bwMode="auto">
+                    <a:xfrm>
                       <a:off x="0" y="0"/>
                       <a:ext cx="2857500" cy="1038225"/>
                     </a:xfrm>
@@ -73,39 +74,32 @@
       </w:r>
     </w:p>
     <w:p>
-      <w:r>
+      <w:pPr>
+        <w:pStyle w:val="Normal"/>
+        <w:rPr/>
+      </w:pPr>
+      <w:r>
+        <w:rPr/>
         <w:br/>
-      </w:r>
-      <w:r>
         <w:br/>
-      </w:r>
-      <w:r>
         <w:br/>
-      </w:r>
-      <w:r>
         <w:br/>
-      </w:r>
-      <w:r>
         <w:br/>
-      </w:r>
-      <w:r>
         <w:br/>
-      </w:r>
-      <w:r>
         <w:br/>
-      </w:r>
-      <w:r>
         <w:br/>
       </w:r>
     </w:p>
     <w:p>
       <w:pPr>
+        <w:pStyle w:val="Normal"/>
         <w:ind w:firstLine="510"/>
         <w:jc w:val="center"/>
+        <w:rPr/>
       </w:pPr>
       <w:r>
         <w:rPr>
-          <w:rFonts w:ascii="Arial" w:hAnsi="Arial" w:eastAsia="Arial" w:cs="Arial"/>
+          <w:rFonts w:eastAsia="Arial" w:cs="Arial" w:ascii="Arial" w:hAnsi="Arial"/>
           <w:sz w:val="32"/>
           <w:szCs w:val="32"/>
         </w:rPr>
@@ -113,7 +107,7 @@
       </w:r>
       <w:r>
         <w:rPr>
-          <w:rFonts w:ascii="Arial" w:hAnsi="Arial" w:eastAsia="Arial" w:cs="Arial"/>
+          <w:rFonts w:eastAsia="Arial" w:cs="Arial" w:ascii="Arial" w:hAnsi="Arial"/>
           <w:b/>
           <w:bCs/>
           <w:i/>
@@ -126,7 +120,7 @@
       </w:r>
       <w:r>
         <w:rPr>
-          <w:rFonts w:ascii="Arial" w:hAnsi="Arial" w:eastAsia="Arial" w:cs="Arial"/>
+          <w:rFonts w:eastAsia="Arial" w:cs="Arial" w:ascii="Arial" w:hAnsi="Arial"/>
           <w:sz w:val="32"/>
           <w:szCs w:val="32"/>
         </w:rPr>
@@ -134,19 +128,20 @@
       </w:r>
     </w:p>
     <w:p>
-      <w:r>
+      <w:pPr>
+        <w:pStyle w:val="Normal"/>
+        <w:rPr/>
+      </w:pPr>
+      <w:r>
+        <w:rPr/>
         <w:br/>
-      </w:r>
-      <w:r>
         <w:br/>
-      </w:r>
-      <w:r>
         <w:br/>
       </w:r>
     </w:p>
     <w:p>
       <w:pPr>
-        <w:pStyle w:val="Ttulo1"/>
+        <w:pStyle w:val="Heading1"/>
         <w:ind w:left="2832" w:firstLine="708"/>
         <w:rPr>
           <w:rFonts w:ascii="Arial" w:hAnsi="Arial" w:eastAsia="Arial" w:cs="Arial"/>
@@ -155,7 +150,7 @@
       </w:pPr>
       <w:r>
         <w:rPr>
-          <w:rFonts w:ascii="Arial" w:hAnsi="Arial" w:eastAsia="Arial" w:cs="Arial"/>
+          <w:rFonts w:eastAsia="Arial" w:cs="Arial" w:ascii="Arial" w:hAnsi="Arial"/>
           <w:color w:val="000000" w:themeColor="text1"/>
         </w:rPr>
         <w:t>Projeto Jogo -</w:t>
@@ -163,11 +158,13 @@
     </w:p>
     <w:p>
       <w:pPr>
+        <w:pStyle w:val="Normal"/>
         <w:jc w:val="center"/>
+        <w:rPr/>
       </w:pPr>
       <w:r>
         <w:rPr>
-          <w:rFonts w:ascii="Arial" w:hAnsi="Arial" w:eastAsia="Arial" w:cs="Arial"/>
+          <w:rFonts w:eastAsia="Arial" w:cs="Arial" w:ascii="Arial" w:hAnsi="Arial"/>
           <w:color w:val="000000" w:themeColor="text1"/>
           <w:sz w:val="32"/>
           <w:szCs w:val="32"/>
@@ -176,18 +173,20 @@
       </w:r>
     </w:p>
     <w:p>
-      <w:r>
+      <w:pPr>
+        <w:pStyle w:val="Normal"/>
+        <w:rPr/>
+      </w:pPr>
+      <w:r>
+        <w:rPr/>
         <w:br/>
-      </w:r>
-      <w:r>
         <w:br/>
-      </w:r>
-      <w:r>
         <w:br/>
       </w:r>
     </w:p>
     <w:p>
       <w:pPr>
+        <w:pStyle w:val="Normal"/>
         <w:ind w:firstLine="510"/>
         <w:jc w:val="right"/>
         <w:rPr>
@@ -198,7 +197,7 @@
       </w:pPr>
       <w:r>
         <w:rPr>
-          <w:rFonts w:ascii="Arial" w:hAnsi="Arial" w:eastAsia="Arial" w:cs="Arial"/>
+          <w:rFonts w:eastAsia="Arial" w:cs="Arial" w:ascii="Arial" w:hAnsi="Arial"/>
           <w:sz w:val="32"/>
           <w:szCs w:val="32"/>
         </w:rPr>
@@ -207,12 +206,14 @@
     </w:p>
     <w:p>
       <w:pPr>
+        <w:pStyle w:val="Normal"/>
         <w:ind w:firstLine="510"/>
         <w:jc w:val="right"/>
+        <w:rPr/>
       </w:pPr>
       <w:r>
         <w:rPr>
-          <w:rFonts w:ascii="Arial" w:hAnsi="Arial" w:eastAsia="Arial" w:cs="Arial"/>
+          <w:rFonts w:eastAsia="Arial" w:cs="Arial" w:ascii="Arial" w:hAnsi="Arial"/>
           <w:sz w:val="32"/>
           <w:szCs w:val="32"/>
         </w:rPr>
@@ -221,30 +222,23 @@
     </w:p>
     <w:p>
       <w:pPr>
+        <w:pStyle w:val="Normal"/>
         <w:ind w:firstLine="510"/>
         <w:jc w:val="right"/>
+        <w:rPr/>
       </w:pPr>
       <w:r>
         <w:rPr>
-          <w:rFonts w:ascii="Arial" w:hAnsi="Arial" w:eastAsia="Arial" w:cs="Arial"/>
+          <w:rFonts w:eastAsia="Arial" w:cs="Arial" w:ascii="Arial" w:hAnsi="Arial"/>
           <w:sz w:val="32"/>
           <w:szCs w:val="32"/>
         </w:rPr>
-        <w:t xml:space="preserve">Ruan Marcos </w:t>
-      </w:r>
-      <w:proofErr w:type="spellStart"/>
-      <w:r>
-        <w:rPr>
-          <w:rFonts w:ascii="Arial" w:hAnsi="Arial" w:eastAsia="Arial" w:cs="Arial"/>
-          <w:sz w:val="32"/>
-          <w:szCs w:val="32"/>
-        </w:rPr>
-        <w:t>Basilio</w:t>
-      </w:r>
-      <w:proofErr w:type="spellEnd"/>
-    </w:p>
-    <w:p>
-      <w:pPr>
+        <w:t>Ruan Marcos Basilio</w:t>
+      </w:r>
+    </w:p>
+    <w:p>
+      <w:pPr>
+        <w:pStyle w:val="Normal"/>
         <w:ind w:firstLine="510"/>
         <w:jc w:val="right"/>
         <w:rPr>
@@ -255,121 +249,156 @@
       </w:pPr>
       <w:r>
         <w:rPr>
-          <w:rFonts w:ascii="Arial" w:hAnsi="Arial" w:eastAsia="Arial" w:cs="Arial"/>
+          <w:rFonts w:eastAsia="Arial" w:cs="Arial" w:ascii="Arial" w:hAnsi="Arial"/>
           <w:sz w:val="32"/>
           <w:szCs w:val="32"/>
         </w:rPr>
-        <w:t xml:space="preserve">Davi Horner </w:t>
-      </w:r>
-      <w:proofErr w:type="spellStart"/>
-      <w:r>
-        <w:rPr>
-          <w:rFonts w:ascii="Arial" w:hAnsi="Arial" w:eastAsia="Arial" w:cs="Arial"/>
-          <w:sz w:val="32"/>
-          <w:szCs w:val="32"/>
-        </w:rPr>
-        <w:t>Hoe</w:t>
-      </w:r>
-      <w:proofErr w:type="spellEnd"/>
-      <w:r>
-        <w:rPr>
-          <w:rFonts w:ascii="Arial" w:hAnsi="Arial" w:eastAsia="Arial" w:cs="Arial"/>
-          <w:sz w:val="32"/>
-          <w:szCs w:val="32"/>
-        </w:rPr>
-        <w:t xml:space="preserve"> de Castro</w:t>
-      </w:r>
-    </w:p>
-    <w:p>
-      <w:r>
+        <w:t>Davi Horner Hoe de Castro</w:t>
+      </w:r>
+    </w:p>
+    <w:p>
+      <w:pPr>
+        <w:pStyle w:val="Normal"/>
+        <w:rPr/>
+      </w:pPr>
+      <w:r>
+        <w:rPr/>
         <w:br/>
-      </w:r>
-      <w:r>
         <w:br/>
       </w:r>
     </w:p>
-    <w:p/>
-    <w:p/>
-    <w:p>
-      <w:r>
-        <w:rPr>
-          <w:noProof/>
-        </w:rPr>
-        <w:lastRenderedPageBreak/>
-        <w:drawing>
-          <wp:anchor distT="0" distB="0" distL="114300" distR="114300" simplePos="0" relativeHeight="251658240" behindDoc="0" locked="0" layoutInCell="1" allowOverlap="1" wp14:anchorId="4282330E" wp14:editId="6AD8A864">
-            <wp:simplePos x="0" y="0"/>
-            <wp:positionH relativeFrom="margin">
-              <wp:posOffset>-1799590</wp:posOffset>
-            </wp:positionH>
-            <wp:positionV relativeFrom="paragraph">
-              <wp:posOffset>1067435</wp:posOffset>
-            </wp:positionV>
-            <wp:extent cx="9410700" cy="7276465"/>
-            <wp:effectExtent l="317" t="0" r="318" b="317"/>
-            <wp:wrapSquare wrapText="bothSides"/>
-            <wp:docPr id="215558427" name="Imagem 215558427"/>
-            <wp:cNvGraphicFramePr>
-              <a:graphicFrameLocks xmlns:a="http://schemas.openxmlformats.org/drawingml/2006/main" noChangeAspect="1"/>
-            </wp:cNvGraphicFramePr>
-            <a:graphic xmlns:a="http://schemas.openxmlformats.org/drawingml/2006/main">
-              <a:graphicData uri="http://schemas.openxmlformats.org/drawingml/2006/picture">
-                <pic:pic xmlns:pic="http://schemas.openxmlformats.org/drawingml/2006/picture">
-                  <pic:nvPicPr>
-                    <pic:cNvPr id="0" name=""/>
-                    <pic:cNvPicPr/>
-                  </pic:nvPicPr>
-                  <pic:blipFill>
-                    <a:blip r:embed="rId6" cstate="print">
-                      <a:extLst>
-                        <a:ext uri="{28A0092B-C50C-407E-A947-70E740481C1C}">
-                          <a14:useLocalDpi xmlns:a14="http://schemas.microsoft.com/office/drawing/2010/main" val="0"/>
-                        </a:ext>
-                      </a:extLst>
-                    </a:blip>
-                    <a:srcRect/>
-                    <a:stretch>
-                      <a:fillRect/>
-                    </a:stretch>
-                  </pic:blipFill>
-                  <pic:spPr>
-                    <a:xfrm rot="16200000">
-                      <a:off x="0" y="0"/>
-                      <a:ext cx="9410700" cy="7276465"/>
-                    </a:xfrm>
-                    <a:prstGeom prst="rect">
-                      <a:avLst/>
-                    </a:prstGeom>
-                  </pic:spPr>
-                </pic:pic>
-              </a:graphicData>
-            </a:graphic>
-            <wp14:sizeRelH relativeFrom="margin">
-              <wp14:pctWidth>0</wp14:pctWidth>
-            </wp14:sizeRelH>
-            <wp14:sizeRelV relativeFrom="margin">
-              <wp14:pctHeight>0</wp14:pctHeight>
-            </wp14:sizeRelV>
-          </wp:anchor>
-        </w:drawing>
-      </w:r>
-      <w:r>
-        <w:rPr/>
-        <w:t/>
-      </w:r>
-      <w:r>
-        <w:rPr/>
-        <w:t/>
-      </w:r>
-    </w:p>
-    <w:p/>
-    <w:p/>
-    <w:p>
-      <w:pPr>
-        <w:pStyle w:val="Normal"/>
-      </w:pPr>
-    </w:p>
-    <w:p>
+    <w:p>
+      <w:pPr>
+        <w:pStyle w:val="Normal"/>
+        <w:rPr/>
+      </w:pPr>
+      <w:r>
+        <w:rPr/>
+      </w:r>
+    </w:p>
+    <w:p>
+      <w:pPr>
+        <w:pStyle w:val="Normal"/>
+        <w:rPr/>
+      </w:pPr>
+      <w:r>
+        <w:rPr/>
+      </w:r>
+    </w:p>
+    <w:p>
+      <w:pPr>
+        <w:pStyle w:val="Normal"/>
+        <w:rPr/>
+      </w:pPr>
+      <w:r>
+        <w:rPr/>
+        <mc:AlternateContent>
+          <mc:Choice Requires="wps">
+            <w:drawing>
+              <wp:anchor behindDoc="0" distT="0" distB="318" distL="113983" distR="113982" simplePos="0" locked="0" layoutInCell="1" allowOverlap="1" relativeHeight="3" wp14:anchorId="4282330E">
+                <wp:simplePos x="0" y="0"/>
+                <wp:positionH relativeFrom="margin">
+                  <wp:posOffset>-1798320</wp:posOffset>
+                </wp:positionH>
+                <wp:positionV relativeFrom="paragraph">
+                  <wp:posOffset>1066800</wp:posOffset>
+                </wp:positionV>
+                <wp:extent cx="9411335" cy="7277100"/>
+                <wp:effectExtent l="317" t="0" r="318" b="317"/>
+                <wp:wrapSquare wrapText="bothSides"/>
+                <wp:docPr id="2" name="Imagem 215558427"/>
+                <a:graphic xmlns:a="http://schemas.openxmlformats.org/drawingml/2006/main">
+                  <a:graphicData uri="http://schemas.openxmlformats.org/drawingml/2006/picture">
+                    <pic:pic xmlns:pic="http://schemas.openxmlformats.org/drawingml/2006/picture">
+                      <pic:nvPicPr>
+                        <pic:cNvPr id="0" name="Imagem 215558427" descr=""/>
+                        <pic:cNvPicPr/>
+                      </pic:nvPicPr>
+                      <pic:blipFill>
+                        <a:blip r:embed="rId3"/>
+                        <a:stretch/>
+                      </pic:blipFill>
+                      <pic:spPr>
+                        <a:xfrm rot="16200000">
+                          <a:off x="0" y="0"/>
+                          <a:ext cx="9410760" cy="7276320"/>
+                        </a:xfrm>
+                        <a:prstGeom prst="rect">
+                          <a:avLst/>
+                        </a:prstGeom>
+                        <a:ln>
+                          <a:noFill/>
+                        </a:ln>
+                      </pic:spPr>
+                    </pic:pic>
+                  </a:graphicData>
+                </a:graphic>
+              </wp:anchor>
+            </w:drawing>
+          </mc:Choice>
+          <mc:Fallback>
+            <w:pict>
+              <v:shapetype id="shapetype_75" coordsize="21600,21600" o:spt="75" o:preferrelative="t" path="m@4@5l@4@11@9@11@9@5xe" filled="f" stroked="f">
+                <v:stroke joinstyle="miter"/>
+                <v:formulas>
+                  <v:f eqn="if lineDrawn pixelLineWidth 0"/>
+                  <v:f eqn="sum @0 1 0"/>
+                  <v:f eqn="sum 0 0 @1"/>
+                  <v:f eqn="prod @2 1 2"/>
+                  <v:f eqn="prod @3 21600 pixelWidth"/>
+                  <v:f eqn="prod @3 21600 pixelHeight"/>
+                  <v:f eqn="sum @0 0 1"/>
+                  <v:f eqn="prod @6 1 2"/>
+                  <v:f eqn="prod @7 21600 pixelWidth"/>
+                  <v:f eqn="sum @8 21600 0"/>
+                  <v:f eqn="prod @7 21600 pixelHeight"/>
+                  <v:f eqn="sum @10 21600 0"/>
+                </v:formulas>
+                <v:path o:extrusionok="f" gradientshapeok="t" o:connecttype="rect"/>
+                <o:lock v:ext="edit" aspectratio="t"/>
+              </v:shapetype>
+              <v:shape id="shape_0" ID="Imagem 215558427" stroked="f" style="position:absolute;margin-left:-141.6pt;margin-top:84pt;width:740.95pt;height:572.9pt;rotation:270;mso-position-horizontal-relative:margin" wp14:anchorId="4282330E" type="shapetype_75">
+                <v:imagedata r:id="rId3" o:detectmouseclick="t"/>
+                <w10:wrap type="none"/>
+                <v:stroke color="#3465a4" joinstyle="round" endcap="flat"/>
+              </v:shape>
+            </w:pict>
+          </mc:Fallback>
+        </mc:AlternateContent>
+      </w:r>
+    </w:p>
+    <w:p>
+      <w:pPr>
+        <w:pStyle w:val="Normal"/>
+        <w:rPr/>
+      </w:pPr>
+      <w:r>
+        <w:rPr/>
+      </w:r>
+    </w:p>
+    <w:p>
+      <w:pPr>
+        <w:pStyle w:val="Normal"/>
+        <w:rPr/>
+      </w:pPr>
+      <w:r>
+        <w:rPr/>
+      </w:r>
+    </w:p>
+    <w:p>
+      <w:pPr>
+        <w:pStyle w:val="Normal"/>
+        <w:rPr/>
+      </w:pPr>
+      <w:r>
+        <w:rPr/>
+      </w:r>
+    </w:p>
+    <w:p>
+      <w:pPr>
+        <w:pStyle w:val="Normal"/>
+        <w:rPr/>
+      </w:pPr>
       <w:r>
         <w:rPr/>
         <w:t>Observações sobre o jogo e o relatório:</w:t>
@@ -377,19 +406,21 @@
     </w:p>
     <w:p>
       <w:pPr>
-        <w:pStyle w:val="PargrafodaLista"/>
+        <w:pStyle w:val="ListParagraph"/>
         <w:numPr>
           <w:ilvl w:val="0"/>
           <w:numId w:val="1"/>
         </w:numPr>
-      </w:pPr>
-      <w:r>
+        <w:rPr/>
+      </w:pPr>
+      <w:r>
+        <w:rPr/>
         <w:t>Todo comando e até mesmo as saídas dos ambientes começam com letra maiúscula.</w:t>
       </w:r>
     </w:p>
     <w:p>
       <w:pPr>
-        <w:pStyle w:val="PargrafodaLista"/>
+        <w:pStyle w:val="ListParagraph"/>
         <w:numPr>
           <w:ilvl w:val="0"/>
           <w:numId w:val="1"/>
@@ -403,82 +434,215 @@
     </w:p>
     <w:p>
       <w:pPr>
-        <w:pStyle w:val="PargrafodaLista"/>
+        <w:pStyle w:val="ListParagraph"/>
         <w:numPr>
           <w:ilvl w:val="0"/>
           <w:numId w:val="1"/>
         </w:numPr>
+        <w:rPr/>
+      </w:pPr>
+      <w:r>
+        <w:rPr/>
+        <w:t>Por questões de que os Diagramas estavam mal dimensionados, até mesmo cortados, perdendo a nitidez, decidimos enviar a imagem do diagrama UML junto com projeto com nome “Class Diagram final.jpg”</w:t>
+      </w:r>
+    </w:p>
+    <w:p>
+      <w:pPr>
+        <w:pStyle w:val="ListParagraph"/>
+        <w:numPr>
+          <w:ilvl w:val="0"/>
+          <w:numId w:val="1"/>
+        </w:numPr>
+        <w:rPr/>
+      </w:pPr>
+      <w:r>
         <w:rPr>
           <w:sz w:val="22"/>
           <w:szCs w:val="22"/>
         </w:rPr>
-      </w:pPr>
-      <w:r>
-        <w:rPr/>
-        <w:t>Por questões de que os Diagramas estavam mal dimensionados, até mesmo cortados, perdendo a nitidez, decidimos enviar a imagem do diagrama UML junto com projeto com nome “</w:t>
-      </w:r>
-      <w:proofErr w:type="spellStart"/>
-      <w:r>
-        <w:rPr/>
-        <w:t>Class</w:t>
-      </w:r>
-      <w:proofErr w:type="spellEnd"/>
-      <w:r>
-        <w:rPr/>
-        <w:t xml:space="preserve"> </w:t>
-      </w:r>
-      <w:proofErr w:type="spellStart"/>
-      <w:r>
-        <w:rPr/>
-        <w:t>Diagram</w:t>
-      </w:r>
-      <w:proofErr w:type="spellEnd"/>
-      <w:r>
-        <w:rPr/>
-        <w:t xml:space="preserve"> final.jpg”</w:t>
-      </w:r>
-    </w:p>
-    <w:p>
-      <w:pPr>
+        <w:t>Quando o jogo inicia, o usuário tem que escolher a dificuldade que deseja. Quando ele escolhe a dificuldade “fácil”, existe 50% de chance de a porta estar emperrada. Quando ele escolhe a dificuldade “moderado”, existe 75% de chance de a porta estar emperrada. Quando ele escolhe a dificuldade “difícil”, existe 90% de chance de a porta estar emperrada.</w:t>
+      </w:r>
+    </w:p>
+    <w:p>
+      <w:pPr>
+        <w:pStyle w:val="Normal"/>
         <w:rPr>
           <w:u w:val="single"/>
         </w:rPr>
       </w:pPr>
-      <w:bookmarkStart w:name="_GoBack" w:id="0"/>
-      <w:bookmarkEnd w:id="0"/>
-    </w:p>
-    <w:p/>
-    <w:p/>
-    <w:p/>
-    <w:p/>
-    <w:p/>
-    <w:p/>
-    <w:p/>
-    <w:p/>
-    <w:p/>
-    <w:p/>
-    <w:p/>
-    <w:p/>
-    <w:p/>
-    <w:p/>
-    <w:p/>
-    <w:p/>
+      <w:r>
+        <w:rPr>
+          <w:u w:val="single"/>
+        </w:rPr>
+      </w:r>
+      <w:bookmarkStart w:id="0" w:name="_GoBack"/>
+      <w:bookmarkStart w:id="1" w:name="_GoBack"/>
+      <w:bookmarkEnd w:id="1"/>
+    </w:p>
+    <w:p>
+      <w:pPr>
+        <w:pStyle w:val="Normal"/>
+        <w:rPr/>
+      </w:pPr>
+      <w:r>
+        <w:rPr/>
+      </w:r>
+    </w:p>
+    <w:p>
+      <w:pPr>
+        <w:pStyle w:val="Normal"/>
+        <w:rPr/>
+      </w:pPr>
+      <w:r>
+        <w:rPr/>
+      </w:r>
+    </w:p>
+    <w:p>
+      <w:pPr>
+        <w:pStyle w:val="Normal"/>
+        <w:rPr/>
+      </w:pPr>
+      <w:r>
+        <w:rPr/>
+      </w:r>
+    </w:p>
+    <w:p>
+      <w:pPr>
+        <w:pStyle w:val="Normal"/>
+        <w:rPr/>
+      </w:pPr>
+      <w:r>
+        <w:rPr/>
+      </w:r>
+    </w:p>
+    <w:p>
+      <w:pPr>
+        <w:pStyle w:val="Normal"/>
+        <w:rPr/>
+      </w:pPr>
+      <w:r>
+        <w:rPr/>
+      </w:r>
+    </w:p>
+    <w:p>
+      <w:pPr>
+        <w:pStyle w:val="Normal"/>
+        <w:rPr/>
+      </w:pPr>
+      <w:r>
+        <w:rPr/>
+      </w:r>
+    </w:p>
+    <w:p>
+      <w:pPr>
+        <w:pStyle w:val="Normal"/>
+        <w:rPr/>
+      </w:pPr>
+      <w:r>
+        <w:rPr/>
+      </w:r>
+    </w:p>
+    <w:p>
+      <w:pPr>
+        <w:pStyle w:val="Normal"/>
+        <w:rPr/>
+      </w:pPr>
+      <w:r>
+        <w:rPr/>
+      </w:r>
+    </w:p>
+    <w:p>
+      <w:pPr>
+        <w:pStyle w:val="Normal"/>
+        <w:rPr/>
+      </w:pPr>
+      <w:r>
+        <w:rPr/>
+      </w:r>
+    </w:p>
+    <w:p>
+      <w:pPr>
+        <w:pStyle w:val="Normal"/>
+        <w:rPr/>
+      </w:pPr>
+      <w:r>
+        <w:rPr/>
+      </w:r>
+    </w:p>
+    <w:p>
+      <w:pPr>
+        <w:pStyle w:val="Normal"/>
+        <w:rPr/>
+      </w:pPr>
+      <w:r>
+        <w:rPr/>
+      </w:r>
+    </w:p>
+    <w:p>
+      <w:pPr>
+        <w:pStyle w:val="Normal"/>
+        <w:rPr/>
+      </w:pPr>
+      <w:r>
+        <w:rPr/>
+      </w:r>
+    </w:p>
+    <w:p>
+      <w:pPr>
+        <w:pStyle w:val="Normal"/>
+        <w:rPr/>
+      </w:pPr>
+      <w:r>
+        <w:rPr/>
+      </w:r>
+    </w:p>
+    <w:p>
+      <w:pPr>
+        <w:pStyle w:val="Normal"/>
+        <w:rPr/>
+      </w:pPr>
+      <w:r>
+        <w:rPr/>
+      </w:r>
+    </w:p>
+    <w:p>
+      <w:pPr>
+        <w:pStyle w:val="Normal"/>
+        <w:rPr/>
+      </w:pPr>
+      <w:r>
+        <w:rPr/>
+      </w:r>
+    </w:p>
+    <w:p>
+      <w:pPr>
+        <w:pStyle w:val="Normal"/>
+        <w:widowControl/>
+        <w:bidi w:val="0"/>
+        <w:spacing w:lineRule="auto" w:line="259" w:before="0" w:after="160"/>
+        <w:jc w:val="left"/>
+        <w:rPr/>
+      </w:pPr>
+      <w:r>
+        <w:rPr/>
+      </w:r>
+    </w:p>
     <w:sectPr>
-      <w:pgSz w:w="11906" w:h="16838" w:orient="portrait"/>
-      <w:pgMar w:top="1440" w:right="1440" w:bottom="1440" w:left="1440" w:header="720" w:footer="720" w:gutter="0"/>
-      <w:cols w:space="720"/>
-      <w:docGrid w:linePitch="360"/>
+      <w:type w:val="nextPage"/>
+      <w:pgSz w:w="11906" w:h="16838"/>
+      <w:pgMar w:left="1440" w:right="1440" w:header="0" w:top="1440" w:footer="0" w:bottom="1440" w:gutter="0"/>
+      <w:pgNumType w:fmt="decimal"/>
+      <w:formProt w:val="false"/>
+      <w:textDirection w:val="lrTb"/>
+      <w:docGrid w:type="default" w:linePitch="360" w:charSpace="4096"/>
     </w:sectPr>
   </w:body>
 </w:document>
 </file>
 
 <file path=word/numbering.xml><?xml version="1.0" encoding="utf-8"?>
-<w:numbering xmlns:wpc="http://schemas.microsoft.com/office/word/2010/wordprocessingCanvas" xmlns:cx="http://schemas.microsoft.com/office/drawing/2014/chartex" xmlns:cx1="http://schemas.microsoft.com/office/drawing/2015/9/8/chartex" xmlns:cx2="http://schemas.microsoft.com/office/drawing/2015/10/21/chartex" xmlns:cx3="http://schemas.microsoft.com/office/drawing/2016/5/9/chartex" xmlns:cx4="http://schemas.microsoft.com/office/drawing/2016/5/10/chartex" xmlns:cx5="http://schemas.microsoft.com/office/drawing/2016/5/11/chartex" xmlns:cx6="http://schemas.microsoft.com/office/drawing/2016/5/12/chartex" xmlns:cx7="http://schemas.microsoft.com/office/drawing/2016/5/13/chartex" xmlns:cx8="http://schemas.microsoft.com/office/drawing/2016/5/14/chartex" xmlns:mc="http://schemas.openxmlformats.org/markup-compatibility/2006" xmlns:aink="http://schemas.microsoft.com/office/drawing/2016/ink" xmlns:am3d="http://schemas.microsoft.com/office/drawing/2017/model3d" xmlns:o="urn:schemas-microsoft-com:office:office" xmlns:r="http://schemas.openxmlformats.org/officeDocument/2006/relationships" xmlns:m="http://schemas.openxmlformats.org/officeDocument/2006/math" xmlns:v="urn:schemas-microsoft-com:vml" xmlns:wp14="http://schemas.microsoft.com/office/word/2010/wordprocessingDrawing" xmlns:wp="http://schemas.openxmlformats.org/drawingml/2006/wordprocessingDrawing" xmlns:w10="urn:schemas-microsoft-com:office:word" xmlns:w="http://schemas.openxmlformats.org/wordprocessingml/2006/main" xmlns:w14="http://schemas.microsoft.com/office/word/2010/wordml" xmlns:w15="http://schemas.microsoft.com/office/word/2012/wordml" xmlns:w16cid="http://schemas.microsoft.com/office/word/2016/wordml/cid" xmlns:w16se="http://schemas.microsoft.com/office/word/2015/wordml/symex" xmlns:wpg="http://schemas.microsoft.com/office/word/2010/wordprocessingGroup" xmlns:wpi="http://schemas.microsoft.com/office/word/2010/wordprocessingInk" xmlns:wne="http://schemas.microsoft.com/office/word/2006/wordml" xmlns:wps="http://schemas.microsoft.com/office/word/2010/wordprocessingShape" mc:Ignorable="w14 w15 w16se w16cid wp14">
-  <w:abstractNum w:abstractNumId="0" w15:restartNumberingAfterBreak="0">
-    <w:nsid w:val="36481747"/>
-    <w:multiLevelType w:val="hybridMultilevel"/>
-    <w:tmpl w:val="0C0813EE"/>
+<w:numbering xmlns:w="http://schemas.openxmlformats.org/wordprocessingml/2006/main" xmlns:o="urn:schemas-microsoft-com:office:office" xmlns:r="http://schemas.openxmlformats.org/officeDocument/2006/relationships" xmlns:v="urn:schemas-microsoft-com:vml">
+  <w:abstractNum w:abstractNumId="1">
     <w:lvl w:ilvl="0">
       <w:start w:val="1"/>
       <w:numFmt w:val="bullet"/>
@@ -488,10 +652,10 @@
         <w:ind w:left="1065" w:hanging="360"/>
       </w:pPr>
       <w:rPr>
-        <w:rFonts w:hint="default" w:ascii="Symbol" w:hAnsi="Symbol"/>
+        <w:rFonts w:ascii="Symbol" w:hAnsi="Symbol" w:cs="Symbol" w:hint="default"/>
       </w:rPr>
     </w:lvl>
-    <w:lvl w:ilvl="1" w:tplc="04160003" w:tentative="1">
+    <w:lvl w:ilvl="1">
       <w:start w:val="1"/>
       <w:numFmt w:val="bullet"/>
       <w:lvlText w:val="o"/>
@@ -500,10 +664,11 @@
         <w:ind w:left="1785" w:hanging="360"/>
       </w:pPr>
       <w:rPr>
-        <w:rFonts w:hint="default" w:ascii="Courier New" w:hAnsi="Courier New" w:cs="Courier New"/>
+        <w:rFonts w:ascii="Courier New" w:hAnsi="Courier New" w:cs="Courier New" w:hint="default"/>
+        <w:rFonts w:cs="Courier New"/>
       </w:rPr>
     </w:lvl>
-    <w:lvl w:ilvl="2" w:tplc="04160005" w:tentative="1">
+    <w:lvl w:ilvl="2">
       <w:start w:val="1"/>
       <w:numFmt w:val="bullet"/>
       <w:lvlText w:val=""/>
@@ -512,10 +677,10 @@
         <w:ind w:left="2505" w:hanging="360"/>
       </w:pPr>
       <w:rPr>
-        <w:rFonts w:hint="default" w:ascii="Wingdings" w:hAnsi="Wingdings"/>
+        <w:rFonts w:ascii="Wingdings" w:hAnsi="Wingdings" w:cs="Wingdings" w:hint="default"/>
       </w:rPr>
     </w:lvl>
-    <w:lvl w:ilvl="3" w:tplc="04160001" w:tentative="1">
+    <w:lvl w:ilvl="3">
       <w:start w:val="1"/>
       <w:numFmt w:val="bullet"/>
       <w:lvlText w:val=""/>
@@ -524,10 +689,10 @@
         <w:ind w:left="3225" w:hanging="360"/>
       </w:pPr>
       <w:rPr>
-        <w:rFonts w:hint="default" w:ascii="Symbol" w:hAnsi="Symbol"/>
+        <w:rFonts w:ascii="Symbol" w:hAnsi="Symbol" w:cs="Symbol" w:hint="default"/>
       </w:rPr>
     </w:lvl>
-    <w:lvl w:ilvl="4" w:tplc="04160003" w:tentative="1">
+    <w:lvl w:ilvl="4">
       <w:start w:val="1"/>
       <w:numFmt w:val="bullet"/>
       <w:lvlText w:val="o"/>
@@ -536,10 +701,11 @@
         <w:ind w:left="3945" w:hanging="360"/>
       </w:pPr>
       <w:rPr>
-        <w:rFonts w:hint="default" w:ascii="Courier New" w:hAnsi="Courier New" w:cs="Courier New"/>
+        <w:rFonts w:ascii="Courier New" w:hAnsi="Courier New" w:cs="Courier New" w:hint="default"/>
+        <w:rFonts w:cs="Courier New"/>
       </w:rPr>
     </w:lvl>
-    <w:lvl w:ilvl="5" w:tplc="04160005" w:tentative="1">
+    <w:lvl w:ilvl="5">
       <w:start w:val="1"/>
       <w:numFmt w:val="bullet"/>
       <w:lvlText w:val=""/>
@@ -548,10 +714,10 @@
         <w:ind w:left="4665" w:hanging="360"/>
       </w:pPr>
       <w:rPr>
-        <w:rFonts w:hint="default" w:ascii="Wingdings" w:hAnsi="Wingdings"/>
+        <w:rFonts w:ascii="Wingdings" w:hAnsi="Wingdings" w:cs="Wingdings" w:hint="default"/>
       </w:rPr>
     </w:lvl>
-    <w:lvl w:ilvl="6" w:tplc="04160001" w:tentative="1">
+    <w:lvl w:ilvl="6">
       <w:start w:val="1"/>
       <w:numFmt w:val="bullet"/>
       <w:lvlText w:val=""/>
@@ -560,10 +726,10 @@
         <w:ind w:left="5385" w:hanging="360"/>
       </w:pPr>
       <w:rPr>
-        <w:rFonts w:hint="default" w:ascii="Symbol" w:hAnsi="Symbol"/>
+        <w:rFonts w:ascii="Symbol" w:hAnsi="Symbol" w:cs="Symbol" w:hint="default"/>
       </w:rPr>
     </w:lvl>
-    <w:lvl w:ilvl="7" w:tplc="04160003" w:tentative="1">
+    <w:lvl w:ilvl="7">
       <w:start w:val="1"/>
       <w:numFmt w:val="bullet"/>
       <w:lvlText w:val="o"/>
@@ -572,10 +738,11 @@
         <w:ind w:left="6105" w:hanging="360"/>
       </w:pPr>
       <w:rPr>
-        <w:rFonts w:hint="default" w:ascii="Courier New" w:hAnsi="Courier New" w:cs="Courier New"/>
+        <w:rFonts w:ascii="Courier New" w:hAnsi="Courier New" w:cs="Courier New" w:hint="default"/>
+        <w:rFonts w:cs="Courier New"/>
       </w:rPr>
     </w:lvl>
-    <w:lvl w:ilvl="8" w:tplc="04160005" w:tentative="1">
+    <w:lvl w:ilvl="8">
       <w:start w:val="1"/>
       <w:numFmt w:val="bullet"/>
       <w:lvlText w:val=""/>
@@ -584,31 +751,124 @@
         <w:ind w:left="6825" w:hanging="360"/>
       </w:pPr>
       <w:rPr>
-        <w:rFonts w:hint="default" w:ascii="Wingdings" w:hAnsi="Wingdings"/>
+        <w:rFonts w:ascii="Wingdings" w:hAnsi="Wingdings" w:cs="Wingdings" w:hint="default"/>
       </w:rPr>
+    </w:lvl>
+  </w:abstractNum>
+  <w:abstractNum w:abstractNumId="2">
+    <w:lvl w:ilvl="0">
+      <w:start w:val="1"/>
+      <w:numFmt w:val="none"/>
+      <w:suff w:val="nothing"/>
+      <w:lvlText w:val=""/>
+      <w:lvlJc w:val="left"/>
+      <w:pPr>
+        <w:ind w:left="0" w:hanging="0"/>
+      </w:pPr>
+    </w:lvl>
+    <w:lvl w:ilvl="1">
+      <w:start w:val="1"/>
+      <w:numFmt w:val="none"/>
+      <w:suff w:val="nothing"/>
+      <w:lvlText w:val=""/>
+      <w:lvlJc w:val="left"/>
+      <w:pPr>
+        <w:ind w:left="0" w:hanging="0"/>
+      </w:pPr>
+    </w:lvl>
+    <w:lvl w:ilvl="2">
+      <w:start w:val="1"/>
+      <w:numFmt w:val="none"/>
+      <w:suff w:val="nothing"/>
+      <w:lvlText w:val=""/>
+      <w:lvlJc w:val="left"/>
+      <w:pPr>
+        <w:ind w:left="0" w:hanging="0"/>
+      </w:pPr>
+    </w:lvl>
+    <w:lvl w:ilvl="3">
+      <w:start w:val="1"/>
+      <w:numFmt w:val="none"/>
+      <w:suff w:val="nothing"/>
+      <w:lvlText w:val=""/>
+      <w:lvlJc w:val="left"/>
+      <w:pPr>
+        <w:ind w:left="0" w:hanging="0"/>
+      </w:pPr>
+    </w:lvl>
+    <w:lvl w:ilvl="4">
+      <w:start w:val="1"/>
+      <w:numFmt w:val="none"/>
+      <w:suff w:val="nothing"/>
+      <w:lvlText w:val=""/>
+      <w:lvlJc w:val="left"/>
+      <w:pPr>
+        <w:ind w:left="0" w:hanging="0"/>
+      </w:pPr>
+    </w:lvl>
+    <w:lvl w:ilvl="5">
+      <w:start w:val="1"/>
+      <w:numFmt w:val="none"/>
+      <w:suff w:val="nothing"/>
+      <w:lvlText w:val=""/>
+      <w:lvlJc w:val="left"/>
+      <w:pPr>
+        <w:ind w:left="0" w:hanging="0"/>
+      </w:pPr>
+    </w:lvl>
+    <w:lvl w:ilvl="6">
+      <w:start w:val="1"/>
+      <w:numFmt w:val="none"/>
+      <w:suff w:val="nothing"/>
+      <w:lvlText w:val=""/>
+      <w:lvlJc w:val="left"/>
+      <w:pPr>
+        <w:ind w:left="0" w:hanging="0"/>
+      </w:pPr>
+    </w:lvl>
+    <w:lvl w:ilvl="7">
+      <w:start w:val="1"/>
+      <w:numFmt w:val="none"/>
+      <w:suff w:val="nothing"/>
+      <w:lvlText w:val=""/>
+      <w:lvlJc w:val="left"/>
+      <w:pPr>
+        <w:ind w:left="0" w:hanging="0"/>
+      </w:pPr>
+    </w:lvl>
+    <w:lvl w:ilvl="8">
+      <w:start w:val="1"/>
+      <w:numFmt w:val="none"/>
+      <w:suff w:val="nothing"/>
+      <w:lvlText w:val=""/>
+      <w:lvlJc w:val="left"/>
+      <w:pPr>
+        <w:ind w:left="0" w:hanging="0"/>
+      </w:pPr>
     </w:lvl>
   </w:abstractNum>
   <w:num w:numId="1">
-    <w:abstractNumId w:val="0"/>
+    <w:abstractNumId w:val="1"/>
+  </w:num>
+  <w:num w:numId="2">
+    <w:abstractNumId w:val="2"/>
   </w:num>
 </w:numbering>
 </file>
 
 <file path=word/styles.xml><?xml version="1.0" encoding="utf-8"?>
-<w:styles xmlns:mc="http://schemas.openxmlformats.org/markup-compatibility/2006" xmlns:r="http://schemas.openxmlformats.org/officeDocument/2006/relationships" xmlns:w="http://schemas.openxmlformats.org/wordprocessingml/2006/main" xmlns:w14="http://schemas.microsoft.com/office/word/2010/wordml" xmlns:w15="http://schemas.microsoft.com/office/word/2012/wordml" xmlns:w16cid="http://schemas.microsoft.com/office/word/2016/wordml/cid" xmlns:w16se="http://schemas.microsoft.com/office/word/2015/wordml/symex" mc:Ignorable="w14 w15 w16se w16cid">
+<w:styles xmlns:w="http://schemas.openxmlformats.org/wordprocessingml/2006/main" xmlns:w14="http://schemas.microsoft.com/office/word/2010/wordml" xmlns:mc="http://schemas.openxmlformats.org/markup-compatibility/2006" mc:Ignorable="w14">
   <w:docDefaults>
     <w:rPrDefault>
       <w:rPr>
-        <w:rFonts w:asciiTheme="minorHAnsi" w:hAnsiTheme="minorHAnsi" w:eastAsiaTheme="minorHAnsi" w:cstheme="minorBidi"/>
+        <w:rFonts w:ascii="Calibri" w:hAnsi="Calibri" w:eastAsia="Calibri" w:cs="" w:asciiTheme="minorHAnsi" w:cstheme="minorBidi" w:eastAsiaTheme="minorHAnsi" w:hAnsiTheme="minorHAnsi"/>
         <w:sz w:val="22"/>
         <w:szCs w:val="22"/>
         <w:lang w:val="pt-BR" w:eastAsia="en-US" w:bidi="ar-SA"/>
       </w:rPr>
     </w:rPrDefault>
     <w:pPrDefault>
-      <w:pPr>
-        <w:spacing w:after="160" w:line="259" w:lineRule="auto"/>
-      </w:pPr>
+      <w:pPr/>
     </w:pPrDefault>
   </w:docDefaults>
   <w:latentStyles w:defLockedState="0" w:defUIPriority="99" w:defSemiHidden="0" w:defUnhideWhenUsed="0" w:defQFormat="0" w:count="376">
@@ -988,34 +1248,162 @@
   <w:style w:type="paragraph" w:styleId="Normal" w:default="1">
     <w:name w:val="Normal"/>
     <w:qFormat/>
+    <w:pPr>
+      <w:widowControl/>
+      <w:bidi w:val="0"/>
+      <w:spacing w:lineRule="auto" w:line="259" w:before="0" w:after="160"/>
+      <w:jc w:val="left"/>
+    </w:pPr>
+    <w:rPr>
+      <w:rFonts w:ascii="Calibri" w:hAnsi="Calibri" w:eastAsia="Calibri" w:cs="" w:asciiTheme="minorHAnsi" w:cstheme="minorBidi" w:eastAsiaTheme="minorHAnsi" w:hAnsiTheme="minorHAnsi"/>
+      <w:color w:val="auto"/>
+      <w:kern w:val="0"/>
+      <w:sz w:val="22"/>
+      <w:szCs w:val="22"/>
+      <w:lang w:val="pt-BR" w:eastAsia="en-US" w:bidi="ar-SA"/>
+    </w:rPr>
   </w:style>
-  <w:style w:type="paragraph" w:styleId="Ttulo1">
-    <w:name w:val="heading 1"/>
+  <w:style w:type="paragraph" w:styleId="Heading1">
+    <w:name w:val="Heading 1"/>
     <w:basedOn w:val="Normal"/>
     <w:next w:val="Normal"/>
     <w:link w:val="Ttulo1Char"/>
     <w:uiPriority w:val="9"/>
     <w:qFormat/>
     <w:pPr>
-      <w:keepNext/>
+      <w:keepNext w:val="true"/>
       <w:keepLines/>
       <w:spacing w:before="240" w:after="0"/>
       <w:outlineLvl w:val="0"/>
     </w:pPr>
     <w:rPr>
-      <w:rFonts w:asciiTheme="majorHAnsi" w:hAnsiTheme="majorHAnsi" w:eastAsiaTheme="majorEastAsia" w:cstheme="majorBidi"/>
-      <w:color w:val="2F5496" w:themeColor="accent1" w:themeShade="BF"/>
+      <w:rFonts w:ascii="Calibri Light" w:hAnsi="Calibri Light" w:eastAsia="" w:cs="" w:asciiTheme="majorHAnsi" w:cstheme="majorBidi" w:eastAsiaTheme="majorEastAsia" w:hAnsiTheme="majorHAnsi"/>
+      <w:color w:val="2F5496" w:themeColor="accent1" w:themeShade="bf"/>
       <w:sz w:val="32"/>
       <w:szCs w:val="32"/>
     </w:rPr>
   </w:style>
-  <w:style w:type="character" w:styleId="Fontepargpadro" w:default="1">
+  <w:style w:type="character" w:styleId="DefaultParagraphFont" w:default="1">
     <w:name w:val="Default Paragraph Font"/>
     <w:uiPriority w:val="1"/>
     <w:semiHidden/>
     <w:unhideWhenUsed/>
+    <w:qFormat/>
+    <w:rPr/>
   </w:style>
-  <w:style w:type="table" w:styleId="Tabelanormal" w:default="1">
+  <w:style w:type="character" w:styleId="Ttulo1Char" w:customStyle="1">
+    <w:name w:val="Título 1 Char"/>
+    <w:basedOn w:val="DefaultParagraphFont"/>
+    <w:link w:val="Ttulo1"/>
+    <w:uiPriority w:val="9"/>
+    <w:qFormat/>
+    <w:rPr>
+      <w:rFonts w:ascii="Calibri Light" w:hAnsi="Calibri Light" w:eastAsia="" w:cs="" w:asciiTheme="majorHAnsi" w:cstheme="majorBidi" w:eastAsiaTheme="majorEastAsia" w:hAnsiTheme="majorHAnsi"/>
+      <w:color w:val="2F5496" w:themeColor="accent1" w:themeShade="bf"/>
+      <w:sz w:val="32"/>
+      <w:szCs w:val="32"/>
+    </w:rPr>
+  </w:style>
+  <w:style w:type="character" w:styleId="ListLabel1">
+    <w:name w:val="ListLabel 1"/>
+    <w:qFormat/>
+    <w:rPr>
+      <w:rFonts w:cs="Courier New"/>
+    </w:rPr>
+  </w:style>
+  <w:style w:type="character" w:styleId="ListLabel2">
+    <w:name w:val="ListLabel 2"/>
+    <w:qFormat/>
+    <w:rPr>
+      <w:rFonts w:cs="Courier New"/>
+    </w:rPr>
+  </w:style>
+  <w:style w:type="character" w:styleId="ListLabel3">
+    <w:name w:val="ListLabel 3"/>
+    <w:qFormat/>
+    <w:rPr>
+      <w:rFonts w:cs="Courier New"/>
+    </w:rPr>
+  </w:style>
+  <w:style w:type="paragraph" w:styleId="Heading">
+    <w:name w:val="Heading"/>
+    <w:basedOn w:val="Normal"/>
+    <w:next w:val="TextBody"/>
+    <w:qFormat/>
+    <w:pPr>
+      <w:keepNext w:val="true"/>
+      <w:spacing w:before="240" w:after="120"/>
+    </w:pPr>
+    <w:rPr>
+      <w:rFonts w:ascii="Liberation Sans" w:hAnsi="Liberation Sans" w:eastAsia="Noto Sans CJK SC" w:cs="Lohit Devanagari"/>
+      <w:sz w:val="28"/>
+      <w:szCs w:val="28"/>
+    </w:rPr>
+  </w:style>
+  <w:style w:type="paragraph" w:styleId="TextBody">
+    <w:name w:val="Body Text"/>
+    <w:basedOn w:val="Normal"/>
+    <w:pPr>
+      <w:spacing w:lineRule="auto" w:line="276" w:before="0" w:after="140"/>
+    </w:pPr>
+    <w:rPr/>
+  </w:style>
+  <w:style w:type="paragraph" w:styleId="List">
+    <w:name w:val="List"/>
+    <w:basedOn w:val="TextBody"/>
+    <w:pPr/>
+    <w:rPr>
+      <w:rFonts w:cs="Lohit Devanagari"/>
+    </w:rPr>
+  </w:style>
+  <w:style w:type="paragraph" w:styleId="Caption">
+    <w:name w:val="Caption"/>
+    <w:basedOn w:val="Normal"/>
+    <w:qFormat/>
+    <w:pPr>
+      <w:suppressLineNumbers/>
+      <w:spacing w:before="120" w:after="120"/>
+    </w:pPr>
+    <w:rPr>
+      <w:rFonts w:cs="Lohit Devanagari"/>
+      <w:i/>
+      <w:iCs/>
+      <w:sz w:val="24"/>
+      <w:szCs w:val="24"/>
+    </w:rPr>
+  </w:style>
+  <w:style w:type="paragraph" w:styleId="Index">
+    <w:name w:val="Index"/>
+    <w:basedOn w:val="Normal"/>
+    <w:qFormat/>
+    <w:pPr>
+      <w:suppressLineNumbers/>
+    </w:pPr>
+    <w:rPr>
+      <w:rFonts w:cs="Lohit Devanagari"/>
+    </w:rPr>
+  </w:style>
+  <w:style w:type="paragraph" w:styleId="ListParagraph">
+    <w:name w:val="List Paragraph"/>
+    <w:basedOn w:val="Normal"/>
+    <w:uiPriority w:val="34"/>
+    <w:qFormat/>
+    <w:rsid w:val="00a048fd"/>
+    <w:pPr>
+      <w:spacing w:before="0" w:after="160"/>
+      <w:ind w:left="720" w:hanging="0"/>
+      <w:contextualSpacing/>
+    </w:pPr>
+    <w:rPr/>
+  </w:style>
+  <w:style w:type="numbering" w:styleId="NoList" w:default="1">
+    <w:name w:val="No List"/>
+    <w:uiPriority w:val="99"/>
+    <w:semiHidden/>
+    <w:unhideWhenUsed/>
+    <w:qFormat/>
+  </w:style>
+  <w:style w:type="table" w:default="1" w:styleId="Tabelanormal">
     <w:name w:val="Normal Table"/>
     <w:uiPriority w:val="99"/>
     <w:semiHidden/>
@@ -1029,35 +1417,6 @@
         <w:right w:w="108" w:type="dxa"/>
       </w:tblCellMar>
     </w:tblPr>
-  </w:style>
-  <w:style w:type="numbering" w:styleId="Semlista" w:default="1">
-    <w:name w:val="No List"/>
-    <w:uiPriority w:val="99"/>
-    <w:semiHidden/>
-    <w:unhideWhenUsed/>
-  </w:style>
-  <w:style w:type="character" w:styleId="Ttulo1Char" w:customStyle="1">
-    <w:name w:val="Título 1 Char"/>
-    <w:basedOn w:val="Fontepargpadro"/>
-    <w:link w:val="Ttulo1"/>
-    <w:uiPriority w:val="9"/>
-    <w:rPr>
-      <w:rFonts w:asciiTheme="majorHAnsi" w:hAnsiTheme="majorHAnsi" w:eastAsiaTheme="majorEastAsia" w:cstheme="majorBidi"/>
-      <w:color w:val="2F5496" w:themeColor="accent1" w:themeShade="BF"/>
-      <w:sz w:val="32"/>
-      <w:szCs w:val="32"/>
-    </w:rPr>
-  </w:style>
-  <w:style w:type="paragraph" w:styleId="PargrafodaLista">
-    <w:name w:val="List Paragraph"/>
-    <w:basedOn w:val="Normal"/>
-    <w:uiPriority w:val="34"/>
-    <w:qFormat/>
-    <w:rsid w:val="00A048FD"/>
-    <w:pPr>
-      <w:ind w:left="720"/>
-      <w:contextualSpacing/>
-    </w:pPr>
   </w:style>
 </w:styles>
 </file>

</xml_diff>